<commit_message>
CISC 870 Paper at 4000 words, assignment complete
</commit_message>
<xml_diff>
--- a/CISC870/Assignment/Assignment10006197.docx
+++ b/CISC870/Assignment/Assignment10006197.docx
@@ -370,8 +370,6 @@
         </w:rPr>
         <w:t xml:space="preserve"> data</w:t>
       </w:r>
-      <w:bookmarkStart w:id="0" w:name="_GoBack"/>
-      <w:bookmarkEnd w:id="0"/>
       <w:r>
         <w:rPr>
           <w:lang w:val="en-US"/>
@@ -402,23 +400,784 @@
         <w:rPr>
           <w:lang w:val="en-US"/>
         </w:rPr>
-        <w:t>A t-norm from literature</w:t>
-      </w:r>
-    </w:p>
-    <w:p>
-      <w:pPr>
-        <w:pStyle w:val="ListParagraph"/>
+        <w:t>Batyrshin and Kaynak [1] proposed a variety of general parametric t-norms, such as:</w:t>
+      </w:r>
+    </w:p>
+    <w:p>
+      <w:pPr>
         <w:spacing w:before="240"/>
-        <w:ind w:left="360"/>
-        <w:rPr>
-          <w:lang w:val="en-US"/>
-        </w:rPr>
-      </w:pPr>
-      <w:r>
-        <w:rPr>
-          <w:lang w:val="en-US"/>
-        </w:rPr>
-        <w:t xml:space="preserve"> </w:t>
+        <w:rPr>
+          <w:rFonts w:eastAsiaTheme="minorEastAsia"/>
+          <w:lang w:val="en-US"/>
+        </w:rPr>
+      </w:pPr>
+      <m:oMathPara>
+        <m:oMath>
+          <m:r>
+            <w:rPr>
+              <w:rFonts w:ascii="Cambria Math" w:hAnsi="Cambria Math"/>
+              <w:lang w:val="en-US"/>
+            </w:rPr>
+            <m:t>T</m:t>
+          </m:r>
+          <m:d>
+            <m:dPr>
+              <m:ctrlPr>
+                <w:rPr>
+                  <w:rFonts w:ascii="Cambria Math" w:hAnsi="Cambria Math"/>
+                  <w:i/>
+                  <w:lang w:val="en-US"/>
+                </w:rPr>
+              </m:ctrlPr>
+            </m:dPr>
+            <m:e>
+              <m:r>
+                <w:rPr>
+                  <w:rFonts w:ascii="Cambria Math" w:hAnsi="Cambria Math"/>
+                  <w:lang w:val="en-US"/>
+                </w:rPr>
+                <m:t>x,y</m:t>
+              </m:r>
+            </m:e>
+          </m:d>
+          <m:r>
+            <w:rPr>
+              <w:rFonts w:ascii="Cambria Math" w:hAnsi="Cambria Math"/>
+              <w:lang w:val="en-US"/>
+            </w:rPr>
+            <m:t>=</m:t>
+          </m:r>
+          <m:func>
+            <m:funcPr>
+              <m:ctrlPr>
+                <w:rPr>
+                  <w:rFonts w:ascii="Cambria Math" w:hAnsi="Cambria Math"/>
+                  <w:i/>
+                  <w:lang w:val="en-US"/>
+                </w:rPr>
+              </m:ctrlPr>
+            </m:funcPr>
+            <m:fName>
+              <m:r>
+                <m:rPr>
+                  <m:sty m:val="p"/>
+                </m:rPr>
+                <w:rPr>
+                  <w:rFonts w:ascii="Cambria Math" w:hAnsi="Cambria Math"/>
+                  <w:lang w:val="en-US"/>
+                </w:rPr>
+                <m:t>max</m:t>
+              </m:r>
+            </m:fName>
+            <m:e>
+              <m:sSup>
+                <m:sSupPr>
+                  <m:ctrlPr>
+                    <w:rPr>
+                      <w:rFonts w:ascii="Cambria Math" w:hAnsi="Cambria Math"/>
+                      <w:i/>
+                      <w:lang w:val="en-US"/>
+                    </w:rPr>
+                  </m:ctrlPr>
+                </m:sSupPr>
+                <m:e>
+                  <m:d>
+                    <m:dPr>
+                      <m:ctrlPr>
+                        <w:rPr>
+                          <w:rFonts w:ascii="Cambria Math" w:hAnsi="Cambria Math"/>
+                          <w:i/>
+                          <w:lang w:val="en-US"/>
+                        </w:rPr>
+                      </m:ctrlPr>
+                    </m:dPr>
+                    <m:e>
+                      <m:r>
+                        <w:rPr>
+                          <w:rFonts w:ascii="Cambria Math" w:hAnsi="Cambria Math"/>
+                          <w:lang w:val="en-US"/>
+                        </w:rPr>
+                        <m:t>0,</m:t>
+                      </m:r>
+                      <m:sSup>
+                        <m:sSupPr>
+                          <m:ctrlPr>
+                            <w:rPr>
+                              <w:rFonts w:ascii="Cambria Math" w:hAnsi="Cambria Math"/>
+                              <w:i/>
+                              <w:lang w:val="en-US"/>
+                            </w:rPr>
+                          </m:ctrlPr>
+                        </m:sSupPr>
+                        <m:e>
+                          <m:r>
+                            <w:rPr>
+                              <w:rFonts w:ascii="Cambria Math" w:hAnsi="Cambria Math"/>
+                              <w:lang w:val="en-US"/>
+                            </w:rPr>
+                            <m:t>x</m:t>
+                          </m:r>
+                        </m:e>
+                        <m:sup>
+                          <m:r>
+                            <w:rPr>
+                              <w:rFonts w:ascii="Cambria Math" w:hAnsi="Cambria Math"/>
+                              <w:lang w:val="en-US"/>
+                            </w:rPr>
+                            <m:t>-p</m:t>
+                          </m:r>
+                        </m:sup>
+                      </m:sSup>
+                      <m:r>
+                        <w:rPr>
+                          <w:rFonts w:ascii="Cambria Math" w:hAnsi="Cambria Math"/>
+                          <w:lang w:val="en-US"/>
+                        </w:rPr>
+                        <m:t>+</m:t>
+                      </m:r>
+                      <m:sSup>
+                        <m:sSupPr>
+                          <m:ctrlPr>
+                            <w:rPr>
+                              <w:rFonts w:ascii="Cambria Math" w:hAnsi="Cambria Math"/>
+                              <w:i/>
+                              <w:lang w:val="en-US"/>
+                            </w:rPr>
+                          </m:ctrlPr>
+                        </m:sSupPr>
+                        <m:e>
+                          <m:r>
+                            <w:rPr>
+                              <w:rFonts w:ascii="Cambria Math" w:hAnsi="Cambria Math"/>
+                              <w:lang w:val="en-US"/>
+                            </w:rPr>
+                            <m:t>y</m:t>
+                          </m:r>
+                        </m:e>
+                        <m:sup>
+                          <m:r>
+                            <w:rPr>
+                              <w:rFonts w:ascii="Cambria Math" w:hAnsi="Cambria Math"/>
+                              <w:lang w:val="en-US"/>
+                            </w:rPr>
+                            <m:t>-p</m:t>
+                          </m:r>
+                        </m:sup>
+                      </m:sSup>
+                      <m:r>
+                        <w:rPr>
+                          <w:rFonts w:ascii="Cambria Math" w:hAnsi="Cambria Math"/>
+                          <w:lang w:val="en-US"/>
+                        </w:rPr>
+                        <m:t>-1</m:t>
+                      </m:r>
+                    </m:e>
+                  </m:d>
+                </m:e>
+                <m:sup>
+                  <m:f>
+                    <m:fPr>
+                      <m:ctrlPr>
+                        <w:rPr>
+                          <w:rFonts w:ascii="Cambria Math" w:hAnsi="Cambria Math"/>
+                          <w:i/>
+                          <w:lang w:val="en-US"/>
+                        </w:rPr>
+                      </m:ctrlPr>
+                    </m:fPr>
+                    <m:num>
+                      <m:r>
+                        <w:rPr>
+                          <w:rFonts w:ascii="Cambria Math" w:hAnsi="Cambria Math"/>
+                          <w:lang w:val="en-US"/>
+                        </w:rPr>
+                        <m:t>-1</m:t>
+                      </m:r>
+                    </m:num>
+                    <m:den>
+                      <m:r>
+                        <w:rPr>
+                          <w:rFonts w:ascii="Cambria Math" w:hAnsi="Cambria Math"/>
+                          <w:lang w:val="en-US"/>
+                        </w:rPr>
+                        <m:t>p</m:t>
+                      </m:r>
+                    </m:den>
+                  </m:f>
+                </m:sup>
+              </m:sSup>
+            </m:e>
+          </m:func>
+        </m:oMath>
+      </m:oMathPara>
+    </w:p>
+    <w:p>
+      <w:pPr>
+        <w:spacing w:before="240"/>
+        <w:rPr>
+          <w:rFonts w:eastAsiaTheme="minorEastAsia"/>
+          <w:lang w:val="en-US"/>
+        </w:rPr>
+      </w:pPr>
+      <m:oMathPara>
+        <m:oMath>
+          <m:r>
+            <w:rPr>
+              <w:rFonts w:ascii="Cambria Math" w:hAnsi="Cambria Math"/>
+              <w:lang w:val="en-US"/>
+            </w:rPr>
+            <m:t>T</m:t>
+          </m:r>
+          <m:d>
+            <m:dPr>
+              <m:ctrlPr>
+                <w:rPr>
+                  <w:rFonts w:ascii="Cambria Math" w:hAnsi="Cambria Math"/>
+                  <w:i/>
+                  <w:lang w:val="en-US"/>
+                </w:rPr>
+              </m:ctrlPr>
+            </m:dPr>
+            <m:e>
+              <m:r>
+                <w:rPr>
+                  <w:rFonts w:ascii="Cambria Math" w:hAnsi="Cambria Math"/>
+                  <w:lang w:val="en-US"/>
+                </w:rPr>
+                <m:t>x,y</m:t>
+              </m:r>
+            </m:e>
+          </m:d>
+          <m:r>
+            <w:rPr>
+              <w:rFonts w:ascii="Cambria Math" w:hAnsi="Cambria Math"/>
+              <w:lang w:val="en-US"/>
+            </w:rPr>
+            <m:t>=1-</m:t>
+          </m:r>
+          <m:sSup>
+            <m:sSupPr>
+              <m:ctrlPr>
+                <w:rPr>
+                  <w:rFonts w:ascii="Cambria Math" w:hAnsi="Cambria Math"/>
+                  <w:i/>
+                  <w:lang w:val="en-US"/>
+                </w:rPr>
+              </m:ctrlPr>
+            </m:sSupPr>
+            <m:e>
+              <m:d>
+                <m:dPr>
+                  <m:begChr m:val="["/>
+                  <m:endChr m:val="]"/>
+                  <m:ctrlPr>
+                    <w:rPr>
+                      <w:rFonts w:ascii="Cambria Math" w:hAnsi="Cambria Math"/>
+                      <w:i/>
+                      <w:lang w:val="en-US"/>
+                    </w:rPr>
+                  </m:ctrlPr>
+                </m:dPr>
+                <m:e>
+                  <m:sSup>
+                    <m:sSupPr>
+                      <m:ctrlPr>
+                        <w:rPr>
+                          <w:rFonts w:ascii="Cambria Math" w:hAnsi="Cambria Math"/>
+                          <w:i/>
+                          <w:lang w:val="en-US"/>
+                        </w:rPr>
+                      </m:ctrlPr>
+                    </m:sSupPr>
+                    <m:e>
+                      <m:d>
+                        <m:dPr>
+                          <m:ctrlPr>
+                            <w:rPr>
+                              <w:rFonts w:ascii="Cambria Math" w:hAnsi="Cambria Math"/>
+                              <w:i/>
+                              <w:lang w:val="en-US"/>
+                            </w:rPr>
+                          </m:ctrlPr>
+                        </m:dPr>
+                        <m:e>
+                          <m:r>
+                            <w:rPr>
+                              <w:rFonts w:ascii="Cambria Math" w:hAnsi="Cambria Math"/>
+                              <w:lang w:val="en-US"/>
+                            </w:rPr>
+                            <m:t>1-x</m:t>
+                          </m:r>
+                        </m:e>
+                      </m:d>
+                    </m:e>
+                    <m:sup>
+                      <m:r>
+                        <w:rPr>
+                          <w:rFonts w:ascii="Cambria Math" w:hAnsi="Cambria Math"/>
+                          <w:lang w:val="en-US"/>
+                        </w:rPr>
+                        <m:t>p</m:t>
+                      </m:r>
+                    </m:sup>
+                  </m:sSup>
+                  <m:r>
+                    <w:rPr>
+                      <w:rFonts w:ascii="Cambria Math" w:hAnsi="Cambria Math"/>
+                      <w:lang w:val="en-US"/>
+                    </w:rPr>
+                    <m:t>+</m:t>
+                  </m:r>
+                  <m:sSup>
+                    <m:sSupPr>
+                      <m:ctrlPr>
+                        <w:rPr>
+                          <w:rFonts w:ascii="Cambria Math" w:hAnsi="Cambria Math"/>
+                          <w:i/>
+                          <w:lang w:val="en-US"/>
+                        </w:rPr>
+                      </m:ctrlPr>
+                    </m:sSupPr>
+                    <m:e>
+                      <m:d>
+                        <m:dPr>
+                          <m:ctrlPr>
+                            <w:rPr>
+                              <w:rFonts w:ascii="Cambria Math" w:hAnsi="Cambria Math"/>
+                              <w:i/>
+                              <w:lang w:val="en-US"/>
+                            </w:rPr>
+                          </m:ctrlPr>
+                        </m:dPr>
+                        <m:e>
+                          <m:r>
+                            <w:rPr>
+                              <w:rFonts w:ascii="Cambria Math" w:hAnsi="Cambria Math"/>
+                              <w:lang w:val="en-US"/>
+                            </w:rPr>
+                            <m:t>1-y</m:t>
+                          </m:r>
+                        </m:e>
+                      </m:d>
+                    </m:e>
+                    <m:sup>
+                      <m:r>
+                        <w:rPr>
+                          <w:rFonts w:ascii="Cambria Math" w:hAnsi="Cambria Math"/>
+                          <w:lang w:val="en-US"/>
+                        </w:rPr>
+                        <m:t>p</m:t>
+                      </m:r>
+                    </m:sup>
+                  </m:sSup>
+                  <m:r>
+                    <w:rPr>
+                      <w:rFonts w:ascii="Cambria Math" w:hAnsi="Cambria Math"/>
+                      <w:lang w:val="en-US"/>
+                    </w:rPr>
+                    <m:t>-</m:t>
+                  </m:r>
+                  <m:sSup>
+                    <m:sSupPr>
+                      <m:ctrlPr>
+                        <w:rPr>
+                          <w:rFonts w:ascii="Cambria Math" w:hAnsi="Cambria Math"/>
+                          <w:i/>
+                          <w:lang w:val="en-US"/>
+                        </w:rPr>
+                      </m:ctrlPr>
+                    </m:sSupPr>
+                    <m:e>
+                      <m:d>
+                        <m:dPr>
+                          <m:ctrlPr>
+                            <w:rPr>
+                              <w:rFonts w:ascii="Cambria Math" w:hAnsi="Cambria Math"/>
+                              <w:i/>
+                              <w:lang w:val="en-US"/>
+                            </w:rPr>
+                          </m:ctrlPr>
+                        </m:dPr>
+                        <m:e>
+                          <m:r>
+                            <w:rPr>
+                              <w:rFonts w:ascii="Cambria Math" w:hAnsi="Cambria Math"/>
+                              <w:lang w:val="en-US"/>
+                            </w:rPr>
+                            <m:t>1-x</m:t>
+                          </m:r>
+                        </m:e>
+                      </m:d>
+                    </m:e>
+                    <m:sup>
+                      <m:r>
+                        <w:rPr>
+                          <w:rFonts w:ascii="Cambria Math" w:hAnsi="Cambria Math"/>
+                          <w:lang w:val="en-US"/>
+                        </w:rPr>
+                        <m:t>p</m:t>
+                      </m:r>
+                    </m:sup>
+                  </m:sSup>
+                  <m:sSup>
+                    <m:sSupPr>
+                      <m:ctrlPr>
+                        <w:rPr>
+                          <w:rFonts w:ascii="Cambria Math" w:hAnsi="Cambria Math"/>
+                          <w:i/>
+                          <w:lang w:val="en-US"/>
+                        </w:rPr>
+                      </m:ctrlPr>
+                    </m:sSupPr>
+                    <m:e>
+                      <m:d>
+                        <m:dPr>
+                          <m:ctrlPr>
+                            <w:rPr>
+                              <w:rFonts w:ascii="Cambria Math" w:hAnsi="Cambria Math"/>
+                              <w:i/>
+                              <w:lang w:val="en-US"/>
+                            </w:rPr>
+                          </m:ctrlPr>
+                        </m:dPr>
+                        <m:e>
+                          <m:r>
+                            <w:rPr>
+                              <w:rFonts w:ascii="Cambria Math" w:hAnsi="Cambria Math"/>
+                              <w:lang w:val="en-US"/>
+                            </w:rPr>
+                            <m:t>1-y</m:t>
+                          </m:r>
+                        </m:e>
+                      </m:d>
+                    </m:e>
+                    <m:sup>
+                      <m:r>
+                        <w:rPr>
+                          <w:rFonts w:ascii="Cambria Math" w:hAnsi="Cambria Math"/>
+                          <w:lang w:val="en-US"/>
+                        </w:rPr>
+                        <m:t>p</m:t>
+                      </m:r>
+                    </m:sup>
+                  </m:sSup>
+                </m:e>
+              </m:d>
+            </m:e>
+            <m:sup>
+              <m:f>
+                <m:fPr>
+                  <m:ctrlPr>
+                    <w:rPr>
+                      <w:rFonts w:ascii="Cambria Math" w:hAnsi="Cambria Math"/>
+                      <w:i/>
+                      <w:lang w:val="en-US"/>
+                    </w:rPr>
+                  </m:ctrlPr>
+                </m:fPr>
+                <m:num>
+                  <m:r>
+                    <w:rPr>
+                      <w:rFonts w:ascii="Cambria Math" w:hAnsi="Cambria Math"/>
+                      <w:lang w:val="en-US"/>
+                    </w:rPr>
+                    <m:t>1</m:t>
+                  </m:r>
+                </m:num>
+                <m:den>
+                  <m:r>
+                    <w:rPr>
+                      <w:rFonts w:ascii="Cambria Math" w:hAnsi="Cambria Math"/>
+                      <w:lang w:val="en-US"/>
+                    </w:rPr>
+                    <m:t>p</m:t>
+                  </m:r>
+                </m:den>
+              </m:f>
+            </m:sup>
+          </m:sSup>
+        </m:oMath>
+      </m:oMathPara>
+    </w:p>
+    <w:p>
+      <w:pPr>
+        <w:spacing w:before="240"/>
+        <w:rPr>
+          <w:rFonts w:eastAsiaTheme="minorEastAsia"/>
+          <w:lang w:val="en-US"/>
+        </w:rPr>
+      </w:pPr>
+      <m:oMathPara>
+        <m:oMath>
+          <m:r>
+            <w:rPr>
+              <w:rFonts w:ascii="Cambria Math" w:hAnsi="Cambria Math"/>
+              <w:lang w:val="en-US"/>
+            </w:rPr>
+            <m:t>T</m:t>
+          </m:r>
+          <m:d>
+            <m:dPr>
+              <m:ctrlPr>
+                <w:rPr>
+                  <w:rFonts w:ascii="Cambria Math" w:hAnsi="Cambria Math"/>
+                  <w:i/>
+                  <w:lang w:val="en-US"/>
+                </w:rPr>
+              </m:ctrlPr>
+            </m:dPr>
+            <m:e>
+              <m:r>
+                <w:rPr>
+                  <w:rFonts w:ascii="Cambria Math" w:hAnsi="Cambria Math"/>
+                  <w:lang w:val="en-US"/>
+                </w:rPr>
+                <m:t>x,y</m:t>
+              </m:r>
+            </m:e>
+          </m:d>
+          <m:r>
+            <w:rPr>
+              <w:rFonts w:ascii="Cambria Math" w:hAnsi="Cambria Math"/>
+              <w:lang w:val="en-US"/>
+            </w:rPr>
+            <m:t>=1-</m:t>
+          </m:r>
+          <m:func>
+            <m:funcPr>
+              <m:ctrlPr>
+                <w:rPr>
+                  <w:rFonts w:ascii="Cambria Math" w:hAnsi="Cambria Math"/>
+                  <w:i/>
+                  <w:lang w:val="en-US"/>
+                </w:rPr>
+              </m:ctrlPr>
+            </m:funcPr>
+            <m:fName>
+              <m:r>
+                <m:rPr>
+                  <m:sty m:val="p"/>
+                </m:rPr>
+                <w:rPr>
+                  <w:rFonts w:ascii="Cambria Math" w:hAnsi="Cambria Math"/>
+                  <w:lang w:val="en-US"/>
+                </w:rPr>
+                <m:t>min</m:t>
+              </m:r>
+            </m:fName>
+            <m:e>
+              <m:d>
+                <m:dPr>
+                  <m:ctrlPr>
+                    <w:rPr>
+                      <w:rFonts w:ascii="Cambria Math" w:hAnsi="Cambria Math"/>
+                      <w:i/>
+                      <w:lang w:val="en-US"/>
+                    </w:rPr>
+                  </m:ctrlPr>
+                </m:dPr>
+                <m:e>
+                  <m:sSup>
+                    <m:sSupPr>
+                      <m:ctrlPr>
+                        <w:rPr>
+                          <w:rFonts w:ascii="Cambria Math" w:hAnsi="Cambria Math"/>
+                          <w:i/>
+                          <w:lang w:val="en-US"/>
+                        </w:rPr>
+                      </m:ctrlPr>
+                    </m:sSupPr>
+                    <m:e>
+                      <m:r>
+                        <w:rPr>
+                          <w:rFonts w:ascii="Cambria Math" w:hAnsi="Cambria Math"/>
+                          <w:lang w:val="en-US"/>
+                        </w:rPr>
+                        <m:t>1,</m:t>
+                      </m:r>
+                      <m:d>
+                        <m:dPr>
+                          <m:ctrlPr>
+                            <w:rPr>
+                              <w:rFonts w:ascii="Cambria Math" w:hAnsi="Cambria Math"/>
+                              <w:i/>
+                              <w:lang w:val="en-US"/>
+                            </w:rPr>
+                          </m:ctrlPr>
+                        </m:dPr>
+                        <m:e>
+                          <m:sSup>
+                            <m:sSupPr>
+                              <m:ctrlPr>
+                                <w:rPr>
+                                  <w:rFonts w:ascii="Cambria Math" w:hAnsi="Cambria Math"/>
+                                  <w:i/>
+                                  <w:lang w:val="en-US"/>
+                                </w:rPr>
+                              </m:ctrlPr>
+                            </m:sSupPr>
+                            <m:e>
+                              <m:d>
+                                <m:dPr>
+                                  <m:ctrlPr>
+                                    <w:rPr>
+                                      <w:rFonts w:ascii="Cambria Math" w:hAnsi="Cambria Math"/>
+                                      <w:i/>
+                                      <w:lang w:val="en-US"/>
+                                    </w:rPr>
+                                  </m:ctrlPr>
+                                </m:dPr>
+                                <m:e>
+                                  <m:r>
+                                    <w:rPr>
+                                      <w:rFonts w:ascii="Cambria Math" w:hAnsi="Cambria Math"/>
+                                      <w:lang w:val="en-US"/>
+                                    </w:rPr>
+                                    <m:t>1-x</m:t>
+                                  </m:r>
+                                </m:e>
+                              </m:d>
+                            </m:e>
+                            <m:sup>
+                              <m:r>
+                                <w:rPr>
+                                  <w:rFonts w:ascii="Cambria Math" w:hAnsi="Cambria Math"/>
+                                  <w:lang w:val="en-US"/>
+                                </w:rPr>
+                                <m:t>p</m:t>
+                              </m:r>
+                            </m:sup>
+                          </m:sSup>
+                          <m:r>
+                            <w:rPr>
+                              <w:rFonts w:ascii="Cambria Math" w:hAnsi="Cambria Math"/>
+                              <w:lang w:val="en-US"/>
+                            </w:rPr>
+                            <m:t>+</m:t>
+                          </m:r>
+                          <m:sSup>
+                            <m:sSupPr>
+                              <m:ctrlPr>
+                                <w:rPr>
+                                  <w:rFonts w:ascii="Cambria Math" w:hAnsi="Cambria Math"/>
+                                  <w:i/>
+                                  <w:lang w:val="en-US"/>
+                                </w:rPr>
+                              </m:ctrlPr>
+                            </m:sSupPr>
+                            <m:e>
+                              <m:d>
+                                <m:dPr>
+                                  <m:ctrlPr>
+                                    <w:rPr>
+                                      <w:rFonts w:ascii="Cambria Math" w:hAnsi="Cambria Math"/>
+                                      <w:i/>
+                                      <w:lang w:val="en-US"/>
+                                    </w:rPr>
+                                  </m:ctrlPr>
+                                </m:dPr>
+                                <m:e>
+                                  <m:r>
+                                    <w:rPr>
+                                      <w:rFonts w:ascii="Cambria Math" w:hAnsi="Cambria Math"/>
+                                      <w:lang w:val="en-US"/>
+                                    </w:rPr>
+                                    <m:t>1-y</m:t>
+                                  </m:r>
+                                </m:e>
+                              </m:d>
+                            </m:e>
+                            <m:sup>
+                              <m:r>
+                                <w:rPr>
+                                  <w:rFonts w:ascii="Cambria Math" w:hAnsi="Cambria Math"/>
+                                  <w:lang w:val="en-US"/>
+                                </w:rPr>
+                                <m:t>p</m:t>
+                              </m:r>
+                            </m:sup>
+                          </m:sSup>
+                        </m:e>
+                      </m:d>
+                    </m:e>
+                    <m:sup>
+                      <m:f>
+                        <m:fPr>
+                          <m:ctrlPr>
+                            <w:rPr>
+                              <w:rFonts w:ascii="Cambria Math" w:hAnsi="Cambria Math"/>
+                              <w:i/>
+                              <w:lang w:val="en-US"/>
+                            </w:rPr>
+                          </m:ctrlPr>
+                        </m:fPr>
+                        <m:num>
+                          <m:r>
+                            <w:rPr>
+                              <w:rFonts w:ascii="Cambria Math" w:hAnsi="Cambria Math"/>
+                              <w:lang w:val="en-US"/>
+                            </w:rPr>
+                            <m:t>1</m:t>
+                          </m:r>
+                        </m:num>
+                        <m:den>
+                          <m:r>
+                            <w:rPr>
+                              <w:rFonts w:ascii="Cambria Math" w:hAnsi="Cambria Math"/>
+                              <w:lang w:val="en-US"/>
+                            </w:rPr>
+                            <m:t>p</m:t>
+                          </m:r>
+                        </m:den>
+                      </m:f>
+                      <m:r>
+                        <w:rPr>
+                          <w:rFonts w:ascii="Cambria Math" w:hAnsi="Cambria Math"/>
+                          <w:lang w:val="en-US"/>
+                        </w:rPr>
+                        <m:t xml:space="preserve"> </m:t>
+                      </m:r>
+                    </m:sup>
+                  </m:sSup>
+                </m:e>
+              </m:d>
+            </m:e>
+          </m:func>
+        </m:oMath>
+      </m:oMathPara>
+    </w:p>
+    <w:p>
+      <w:pPr>
+        <w:spacing w:before="240"/>
+        <w:ind w:left="450"/>
+        <w:rPr>
+          <w:lang w:val="en-US"/>
+        </w:rPr>
+      </w:pPr>
+      <w:r>
+        <w:rPr>
+          <w:lang w:val="en-US"/>
+        </w:rPr>
+        <w:t xml:space="preserve">where p is the parameter. Eskil </w:t>
+      </w:r>
+      <w:r>
+        <w:rPr>
+          <w:i/>
+          <w:lang w:val="en-US"/>
+        </w:rPr>
+        <w:t>et al.</w:t>
+      </w:r>
+      <w:r>
+        <w:rPr>
+          <w:lang w:val="en-US"/>
+        </w:rPr>
+        <w:t xml:space="preserve"> [2] used such parametric t-norm forms to tune fuzzy control systems with genetic algorithms. </w:t>
+      </w:r>
+      <w:r>
+        <w:rPr>
+          <w:lang w:val="en-US"/>
+        </w:rPr>
+        <w:t>Their system was a robotic manipulator. They used this parametric optimization because such robotic systems are have complex dynamical behaviors; forces, velocities, torques and angular positions are all inter-related. The optimization process allowed their fuzzy control system to learn the nature of these dynamics, saving the need for manual parameter or rule set tuning.</w:t>
       </w:r>
     </w:p>
     <w:p>
@@ -480,6 +1239,7 @@
         <w:rPr>
           <w:lang w:val="en-US"/>
         </w:rPr>
+        <w:lastRenderedPageBreak/>
         <w:t>Road conditions: {FLAWLESS, WORN, DAMAGED}</w:t>
       </w:r>
     </w:p>
@@ -660,14 +1420,7 @@
         <w:rPr>
           <w:lang w:val="en-US"/>
         </w:rPr>
-        <w:t xml:space="preserve">These rules and measurables might be useful for a self-driving car. When I am driving, I believe I apply other fuzzy rules, resulting in other fuzzy quantities such as “Safety”. The safer I perceive a road to be, the more likely I am to drive quickly on it. Other relevant fuzzy factors, arising from other measurables, might include “Lateness”. If I have no schedule, there is no reason to drive quickly. If I </w:t>
-      </w:r>
-      <w:r>
-        <w:rPr>
-          <w:lang w:val="en-US"/>
-        </w:rPr>
-        <w:lastRenderedPageBreak/>
-        <w:t>might miss a flight, then I will drive more quickly.</w:t>
+        <w:t>These rules and measurables might be useful for a self-driving car. When I am driving, I believe I apply other fuzzy rules, resulting in other fuzzy quantities such as “Safety”. The safer I perceive a road to be, the more likely I am to drive quickly on it. Other relevant fuzzy factors, arising from other measurables, might include “Lateness”. If I have no schedule, there is no reason to drive quickly. If I might miss a flight, then I will drive more quickly.</w:t>
       </w:r>
       <w:r>
         <w:rPr>
@@ -829,6 +1582,81 @@
         </w:rPr>
         <w:t xml:space="preserve"> Coefficients of the sigmoidal functions affect how forgiving our system is in what is considered a circle. Larger positive slopes of the sigmoid function mean larger variances are more quickly mapped to values closer to one, and since the complement is used, the less like a circle the curve is considered.</w:t>
       </w:r>
+    </w:p>
+    <w:p>
+      <w:pPr>
+        <w:pStyle w:val="ListParagraph"/>
+        <w:tabs>
+          <w:tab w:val="left" w:pos="1440"/>
+        </w:tabs>
+        <w:ind w:left="360"/>
+        <w:rPr>
+          <w:lang w:val="en-US"/>
+        </w:rPr>
+      </w:pPr>
+    </w:p>
+    <w:p>
+      <w:pPr>
+        <w:pStyle w:val="ListParagraph"/>
+        <w:tabs>
+          <w:tab w:val="left" w:pos="1440"/>
+        </w:tabs>
+        <w:ind w:left="360"/>
+        <w:rPr>
+          <w:sz w:val="24"/>
+          <w:lang w:val="en-US"/>
+        </w:rPr>
+      </w:pPr>
+      <w:r>
+        <w:rPr>
+          <w:b/>
+          <w:sz w:val="24"/>
+          <w:lang w:val="en-US"/>
+        </w:rPr>
+        <w:t>References</w:t>
+      </w:r>
+    </w:p>
+    <w:p>
+      <w:pPr>
+        <w:pStyle w:val="ListParagraph"/>
+        <w:tabs>
+          <w:tab w:val="left" w:pos="1440"/>
+        </w:tabs>
+        <w:ind w:left="360"/>
+        <w:rPr>
+          <w:sz w:val="24"/>
+          <w:lang w:val="en-US"/>
+        </w:rPr>
+      </w:pPr>
+      <w:r>
+        <w:rPr>
+          <w:sz w:val="24"/>
+          <w:lang w:val="en-US"/>
+        </w:rPr>
+        <w:t>[1] – I. Batyrshin, and O. Kaynak, “Parametric Classes of Generalized Conjunction and Disjunction Operations for Fuzzy Modelling”, IEEE Transactions on Fuzzy Systems, vol. 7(5), pp. 586-596, 1999.</w:t>
+      </w:r>
+    </w:p>
+    <w:p>
+      <w:pPr>
+        <w:pStyle w:val="ListParagraph"/>
+        <w:tabs>
+          <w:tab w:val="left" w:pos="1440"/>
+        </w:tabs>
+        <w:ind w:left="360"/>
+        <w:rPr>
+          <w:sz w:val="24"/>
+          <w:lang w:val="en-US"/>
+        </w:rPr>
+      </w:pPr>
+      <w:r>
+        <w:rPr>
+          <w:sz w:val="24"/>
+          <w:lang w:val="en-US"/>
+        </w:rPr>
+        <w:t>[2] – M.T. Eskil, M.O. Efe, and O. Kaynak, “T-Norm Adaptation in Fuzzy Logic Systems Using Genetic Algorithms”, Proceeding of the IEEE International Symposium on Industrial Electronics, 1999.</w:t>
+      </w:r>
+      <w:bookmarkStart w:id="0" w:name="_GoBack"/>
+      <w:bookmarkEnd w:id="0"/>
     </w:p>
     <w:sectPr>
       <w:headerReference w:type="default" r:id="rId7"/>
@@ -929,7 +1757,7 @@
   <w:abstractNum w:abstractNumId="0" w15:restartNumberingAfterBreak="0">
     <w:nsid w:val="01F541E2"/>
     <w:multiLevelType w:val="hybridMultilevel"/>
-    <w:tmpl w:val="FF5C0D3C"/>
+    <w:tmpl w:val="D0EC984C"/>
     <w:lvl w:ilvl="0" w:tplc="1009000F">
       <w:start w:val="1"/>
       <w:numFmt w:val="decimal"/>
@@ -2126,6 +2954,16 @@
       <w:contextualSpacing/>
     </w:pPr>
   </w:style>
+  <w:style w:type="character" w:styleId="PlaceholderText">
+    <w:name w:val="Placeholder Text"/>
+    <w:basedOn w:val="DefaultParagraphFont"/>
+    <w:uiPriority w:val="99"/>
+    <w:semiHidden/>
+    <w:rsid w:val="0032734F"/>
+    <w:rPr>
+      <w:color w:val="808080"/>
+    </w:rPr>
+  </w:style>
 </w:styles>
 </file>
 

</xml_diff>